<commit_message>
Commit con los datasets
</commit_message>
<xml_diff>
--- a/A01753179_Documentacion.docx
+++ b/A01753179_Documentacion.docx
@@ -80,6 +80,7 @@
       <w:r>
         <w:rPr>
           <w:rFonts w:ascii="Times New Roman" w:hAnsi="Times New Roman" w:cs="Times New Roman"/>
+          <w:noProof/>
           <w:sz w:val="24"/>
           <w:szCs w:val="24"/>
         </w:rPr>
@@ -444,6 +445,7 @@
       <w:r>
         <w:rPr>
           <w:rFonts w:ascii="Times New Roman" w:hAnsi="Times New Roman" w:cs="Times New Roman"/>
+          <w:noProof/>
         </w:rPr>
         <w:drawing>
           <wp:inline distT="0" distB="0" distL="0" distR="0" wp14:anchorId="5725A11A" wp14:editId="59A246D9">
@@ -560,6 +562,7 @@
       <w:r>
         <w:rPr>
           <w:rFonts w:ascii="Times New Roman" w:hAnsi="Times New Roman" w:cs="Times New Roman"/>
+          <w:noProof/>
         </w:rPr>
         <w:drawing>
           <wp:inline distT="0" distB="0" distL="0" distR="0" wp14:anchorId="0759F04C" wp14:editId="424A05B1">
@@ -622,6 +625,7 @@
       <w:r>
         <w:rPr>
           <w:rFonts w:ascii="Times New Roman" w:hAnsi="Times New Roman" w:cs="Times New Roman"/>
+          <w:noProof/>
         </w:rPr>
         <w:drawing>
           <wp:inline distT="0" distB="0" distL="0" distR="0" wp14:anchorId="0852454C" wp14:editId="461184AD">
@@ -692,6 +696,7 @@
       <w:r>
         <w:rPr>
           <w:rFonts w:ascii="Times New Roman" w:hAnsi="Times New Roman" w:cs="Times New Roman"/>
+          <w:noProof/>
         </w:rPr>
         <w:drawing>
           <wp:inline distT="0" distB="0" distL="0" distR="0" wp14:anchorId="15420D34" wp14:editId="3D330605">
@@ -776,6 +781,7 @@
       <w:r>
         <w:rPr>
           <w:rFonts w:ascii="Times New Roman" w:hAnsi="Times New Roman" w:cs="Times New Roman"/>
+          <w:noProof/>
         </w:rPr>
         <w:lastRenderedPageBreak/>
         <w:drawing>
@@ -847,6 +853,7 @@
       <w:r>
         <w:rPr>
           <w:rFonts w:ascii="Times New Roman" w:hAnsi="Times New Roman" w:cs="Times New Roman"/>
+          <w:noProof/>
         </w:rPr>
         <w:drawing>
           <wp:inline distT="0" distB="0" distL="0" distR="0" wp14:anchorId="44813A98" wp14:editId="00EDAF30">
@@ -917,6 +924,7 @@
       <w:r>
         <w:rPr>
           <w:rFonts w:ascii="Times New Roman" w:hAnsi="Times New Roman" w:cs="Times New Roman"/>
+          <w:noProof/>
         </w:rPr>
         <w:drawing>
           <wp:inline distT="0" distB="0" distL="0" distR="0" wp14:anchorId="392AC0C7" wp14:editId="28020863">
@@ -987,6 +995,7 @@
       <w:r>
         <w:rPr>
           <w:rFonts w:ascii="Times New Roman" w:hAnsi="Times New Roman" w:cs="Times New Roman"/>
+          <w:noProof/>
         </w:rPr>
         <w:lastRenderedPageBreak/>
         <w:drawing>
@@ -1058,6 +1067,7 @@
       <w:r>
         <w:rPr>
           <w:rFonts w:ascii="Times New Roman" w:hAnsi="Times New Roman" w:cs="Times New Roman"/>
+          <w:noProof/>
         </w:rPr>
         <w:drawing>
           <wp:inline distT="0" distB="0" distL="0" distR="0" wp14:anchorId="4F447852" wp14:editId="5AB90292">
@@ -1128,6 +1138,7 @@
       <w:r>
         <w:rPr>
           <w:rFonts w:ascii="Times New Roman" w:hAnsi="Times New Roman" w:cs="Times New Roman"/>
+          <w:noProof/>
         </w:rPr>
         <w:lastRenderedPageBreak/>
         <w:drawing>
@@ -1199,6 +1210,7 @@
       <w:r>
         <w:rPr>
           <w:rFonts w:ascii="Times New Roman" w:hAnsi="Times New Roman" w:cs="Times New Roman"/>
+          <w:noProof/>
         </w:rPr>
         <w:drawing>
           <wp:inline distT="0" distB="0" distL="0" distR="0" wp14:anchorId="10733B5E" wp14:editId="7E71F461">
@@ -1283,6 +1295,7 @@
       <w:r>
         <w:rPr>
           <w:rFonts w:ascii="Times New Roman" w:hAnsi="Times New Roman" w:cs="Times New Roman"/>
+          <w:noProof/>
         </w:rPr>
         <w:lastRenderedPageBreak/>
         <w:drawing>
@@ -1377,6 +1390,226 @@
         </w:rPr>
         <w:t>Se evalúa el modelo con los datos de prueba y validación.</w:t>
       </w:r>
+    </w:p>
+    <w:p>
+      <w:pPr>
+        <w:jc w:val="both"/>
+        <w:rPr>
+          <w:rFonts w:ascii="Times New Roman" w:hAnsi="Times New Roman" w:cs="Times New Roman"/>
+        </w:rPr>
+      </w:pPr>
+    </w:p>
+    <w:p>
+      <w:pPr>
+        <w:jc w:val="both"/>
+        <w:rPr>
+          <w:rFonts w:ascii="Times New Roman" w:hAnsi="Times New Roman" w:cs="Times New Roman"/>
+        </w:rPr>
+      </w:pPr>
+      <w:r>
+        <w:rPr>
+          <w:rFonts w:ascii="Times New Roman" w:hAnsi="Times New Roman" w:cs="Times New Roman"/>
+        </w:rPr>
+        <w:lastRenderedPageBreak/>
+        <w:drawing>
+          <wp:inline distT="0" distB="0" distL="0" distR="0" wp14:anchorId="5052ED09" wp14:editId="4744C656">
+            <wp:extent cx="5612130" cy="4758055"/>
+            <wp:effectExtent l="0" t="0" r="7620" b="4445"/>
+            <wp:docPr id="1148436538" name="Imagen 1" descr="Interfaz de usuario gráfica, Gráfico&#10;&#10;Descripción generada automáticamente"/>
+            <wp:cNvGraphicFramePr>
+              <a:graphicFrameLocks xmlns:a="http://schemas.openxmlformats.org/drawingml/2006/main" noChangeAspect="1"/>
+            </wp:cNvGraphicFramePr>
+            <a:graphic xmlns:a="http://schemas.openxmlformats.org/drawingml/2006/main">
+              <a:graphicData uri="http://schemas.openxmlformats.org/drawingml/2006/picture">
+                <pic:pic xmlns:pic="http://schemas.openxmlformats.org/drawingml/2006/picture">
+                  <pic:nvPicPr>
+                    <pic:cNvPr id="1148436538" name="Imagen 1" descr="Interfaz de usuario gráfica, Gráfico&#10;&#10;Descripción generada automáticamente"/>
+                    <pic:cNvPicPr/>
+                  </pic:nvPicPr>
+                  <pic:blipFill>
+                    <a:blip r:embed="rId17"/>
+                    <a:stretch>
+                      <a:fillRect/>
+                    </a:stretch>
+                  </pic:blipFill>
+                  <pic:spPr>
+                    <a:xfrm>
+                      <a:off x="0" y="0"/>
+                      <a:ext cx="5612130" cy="4758055"/>
+                    </a:xfrm>
+                    <a:prstGeom prst="rect">
+                      <a:avLst/>
+                    </a:prstGeom>
+                  </pic:spPr>
+                </pic:pic>
+              </a:graphicData>
+            </a:graphic>
+          </wp:inline>
+        </w:drawing>
+      </w:r>
+    </w:p>
+    <w:p>
+      <w:pPr>
+        <w:jc w:val="both"/>
+        <w:rPr>
+          <w:rFonts w:ascii="Times New Roman" w:hAnsi="Times New Roman" w:cs="Times New Roman"/>
+        </w:rPr>
+      </w:pPr>
+      <w:r>
+        <w:rPr>
+          <w:rFonts w:ascii="Times New Roman" w:hAnsi="Times New Roman" w:cs="Times New Roman"/>
+        </w:rPr>
+        <w:t>Grafica de costo vs épocas (después de 50000 épocas)</w:t>
+      </w:r>
+    </w:p>
+    <w:p>
+      <w:pPr>
+        <w:jc w:val="both"/>
+        <w:rPr>
+          <w:rFonts w:ascii="Times New Roman" w:hAnsi="Times New Roman" w:cs="Times New Roman"/>
+        </w:rPr>
+      </w:pPr>
+    </w:p>
+    <w:p>
+      <w:pPr>
+        <w:jc w:val="both"/>
+        <w:rPr>
+          <w:rFonts w:ascii="Times New Roman" w:hAnsi="Times New Roman" w:cs="Times New Roman"/>
+        </w:rPr>
+      </w:pPr>
+      <w:r>
+        <w:rPr>
+          <w:rFonts w:ascii="Times New Roman" w:hAnsi="Times New Roman" w:cs="Times New Roman"/>
+        </w:rPr>
+        <w:drawing>
+          <wp:inline distT="0" distB="0" distL="0" distR="0" wp14:anchorId="59D336AB" wp14:editId="6E874205">
+            <wp:extent cx="2400635" cy="1743318"/>
+            <wp:effectExtent l="0" t="0" r="0" b="9525"/>
+            <wp:docPr id="852898273" name="Imagen 1" descr="Texto&#10;&#10;Descripción generada automáticamente"/>
+            <wp:cNvGraphicFramePr>
+              <a:graphicFrameLocks xmlns:a="http://schemas.openxmlformats.org/drawingml/2006/main" noChangeAspect="1"/>
+            </wp:cNvGraphicFramePr>
+            <a:graphic xmlns:a="http://schemas.openxmlformats.org/drawingml/2006/main">
+              <a:graphicData uri="http://schemas.openxmlformats.org/drawingml/2006/picture">
+                <pic:pic xmlns:pic="http://schemas.openxmlformats.org/drawingml/2006/picture">
+                  <pic:nvPicPr>
+                    <pic:cNvPr id="852898273" name="Imagen 1" descr="Texto&#10;&#10;Descripción generada automáticamente"/>
+                    <pic:cNvPicPr/>
+                  </pic:nvPicPr>
+                  <pic:blipFill>
+                    <a:blip r:embed="rId18"/>
+                    <a:stretch>
+                      <a:fillRect/>
+                    </a:stretch>
+                  </pic:blipFill>
+                  <pic:spPr>
+                    <a:xfrm>
+                      <a:off x="0" y="0"/>
+                      <a:ext cx="2400635" cy="1743318"/>
+                    </a:xfrm>
+                    <a:prstGeom prst="rect">
+                      <a:avLst/>
+                    </a:prstGeom>
+                  </pic:spPr>
+                </pic:pic>
+              </a:graphicData>
+            </a:graphic>
+          </wp:inline>
+        </w:drawing>
+      </w:r>
+    </w:p>
+    <w:p>
+      <w:pPr>
+        <w:jc w:val="both"/>
+        <w:rPr>
+          <w:rFonts w:ascii="Times New Roman" w:hAnsi="Times New Roman" w:cs="Times New Roman"/>
+        </w:rPr>
+      </w:pPr>
+      <w:r>
+        <w:rPr>
+          <w:rFonts w:ascii="Times New Roman" w:hAnsi="Times New Roman" w:cs="Times New Roman"/>
+        </w:rPr>
+        <w:t>Datos del modelo con el data set de entrenamiento</w:t>
+      </w:r>
+    </w:p>
+    <w:p>
+      <w:pPr>
+        <w:jc w:val="both"/>
+        <w:rPr>
+          <w:rFonts w:ascii="Times New Roman" w:hAnsi="Times New Roman" w:cs="Times New Roman"/>
+        </w:rPr>
+      </w:pPr>
+    </w:p>
+    <w:p>
+      <w:pPr>
+        <w:jc w:val="both"/>
+        <w:rPr>
+          <w:rFonts w:ascii="Times New Roman" w:hAnsi="Times New Roman" w:cs="Times New Roman"/>
+        </w:rPr>
+      </w:pPr>
+      <w:r>
+        <w:rPr>
+          <w:rFonts w:ascii="Times New Roman" w:hAnsi="Times New Roman" w:cs="Times New Roman"/>
+        </w:rPr>
+        <w:lastRenderedPageBreak/>
+        <w:drawing>
+          <wp:inline distT="0" distB="0" distL="0" distR="0" wp14:anchorId="38EAC9CB" wp14:editId="609493AB">
+            <wp:extent cx="3353268" cy="1505160"/>
+            <wp:effectExtent l="0" t="0" r="0" b="0"/>
+            <wp:docPr id="630944995" name="Imagen 1" descr="Interfaz de usuario gráfica, Texto, Aplicación&#10;&#10;Descripción generada automáticamente"/>
+            <wp:cNvGraphicFramePr>
+              <a:graphicFrameLocks xmlns:a="http://schemas.openxmlformats.org/drawingml/2006/main" noChangeAspect="1"/>
+            </wp:cNvGraphicFramePr>
+            <a:graphic xmlns:a="http://schemas.openxmlformats.org/drawingml/2006/main">
+              <a:graphicData uri="http://schemas.openxmlformats.org/drawingml/2006/picture">
+                <pic:pic xmlns:pic="http://schemas.openxmlformats.org/drawingml/2006/picture">
+                  <pic:nvPicPr>
+                    <pic:cNvPr id="630944995" name="Imagen 1" descr="Interfaz de usuario gráfica, Texto, Aplicación&#10;&#10;Descripción generada automáticamente"/>
+                    <pic:cNvPicPr/>
+                  </pic:nvPicPr>
+                  <pic:blipFill>
+                    <a:blip r:embed="rId19"/>
+                    <a:stretch>
+                      <a:fillRect/>
+                    </a:stretch>
+                  </pic:blipFill>
+                  <pic:spPr>
+                    <a:xfrm>
+                      <a:off x="0" y="0"/>
+                      <a:ext cx="3353268" cy="1505160"/>
+                    </a:xfrm>
+                    <a:prstGeom prst="rect">
+                      <a:avLst/>
+                    </a:prstGeom>
+                  </pic:spPr>
+                </pic:pic>
+              </a:graphicData>
+            </a:graphic>
+          </wp:inline>
+        </w:drawing>
+      </w:r>
+    </w:p>
+    <w:p>
+      <w:pPr>
+        <w:jc w:val="both"/>
+        <w:rPr>
+          <w:rFonts w:ascii="Times New Roman" w:hAnsi="Times New Roman" w:cs="Times New Roman"/>
+        </w:rPr>
+      </w:pPr>
+      <w:r>
+        <w:rPr>
+          <w:rFonts w:ascii="Times New Roman" w:hAnsi="Times New Roman" w:cs="Times New Roman"/>
+        </w:rPr>
+        <w:t xml:space="preserve">Datos del modelo con el data set del </w:t>
+      </w:r>
+      <w:proofErr w:type="spellStart"/>
+      <w:r>
+        <w:rPr>
+          <w:rFonts w:ascii="Times New Roman" w:hAnsi="Times New Roman" w:cs="Times New Roman"/>
+        </w:rPr>
+        <w:t>testing</w:t>
+      </w:r>
+      <w:proofErr w:type="spellEnd"/>
     </w:p>
     <w:sectPr>
       <w:pgSz w:w="12240" w:h="15840"/>
@@ -1991,6 +2224,7 @@
   <w:style w:type="character" w:default="1" w:styleId="Fuentedeprrafopredeter">
     <w:name w:val="Default Paragraph Font"/>
     <w:uiPriority w:val="1"/>
+    <w:semiHidden/>
     <w:unhideWhenUsed/>
   </w:style>
   <w:style w:type="table" w:default="1" w:styleId="Tablanormal">

</xml_diff>